<commit_message>
change in final document
usecase fixes
</commit_message>
<xml_diff>
--- a/Analysis Specification/00163021_Bibek_Tamang_CP_Analysis.docx
+++ b/Analysis Specification/00163021_Bibek_Tamang_CP_Analysis.docx
@@ -1,6 +1,6 @@
 
 <file path=word/document.xml><?xml version="1.0" encoding="utf-8"?>
-<w:document xmlns:wpc="http://schemas.microsoft.com/office/word/2010/wordprocessingCanvas" xmlns:cx="http://schemas.microsoft.com/office/drawing/2014/chartex" xmlns:cx1="http://schemas.microsoft.com/office/drawing/2015/9/8/chartex" xmlns:cx2="http://schemas.microsoft.com/office/drawing/2015/10/21/chartex" xmlns:cx3="http://schemas.microsoft.com/office/drawing/2016/5/9/chartex" xmlns:cx4="http://schemas.microsoft.com/office/drawing/2016/5/10/chartex" xmlns:cx5="http://schemas.microsoft.com/office/drawing/2016/5/11/chartex" xmlns:cx6="http://schemas.microsoft.com/office/drawing/2016/5/12/chartex" xmlns:cx7="http://schemas.microsoft.com/office/drawing/2016/5/13/chartex" xmlns:cx8="http://schemas.microsoft.com/office/drawing/2016/5/14/chartex" xmlns:mc="http://schemas.openxmlformats.org/markup-compatibility/2006" xmlns:o="urn:schemas-microsoft-com:office:office" xmlns:r="http://schemas.openxmlformats.org/officeDocument/2006/relationships" xmlns:m="http://schemas.openxmlformats.org/officeDocument/2006/math" xmlns:v="urn:schemas-microsoft-com:vml" xmlns:wp14="http://schemas.microsoft.com/office/word/2010/wordprocessingDrawing" xmlns:wp="http://schemas.openxmlformats.org/drawingml/2006/wordprocessingDrawing" xmlns:w10="urn:schemas-microsoft-com:office:word" xmlns:w="http://schemas.openxmlformats.org/wordprocessingml/2006/main" xmlns:w14="http://schemas.microsoft.com/office/word/2010/wordml" xmlns:w15="http://schemas.microsoft.com/office/word/2012/wordml" xmlns:w16se="http://schemas.microsoft.com/office/word/2015/wordml/symex" xmlns:wpg="http://schemas.microsoft.com/office/word/2010/wordprocessingGroup" xmlns:wpi="http://schemas.microsoft.com/office/word/2010/wordprocessingInk" xmlns:wne="http://schemas.microsoft.com/office/word/2006/wordml" xmlns:wps="http://schemas.microsoft.com/office/word/2010/wordprocessingShape" mc:Ignorable="w14 w15 w16se wp14">
+<w:document xmlns:wpc="http://schemas.microsoft.com/office/word/2010/wordprocessingCanvas" xmlns:cx="http://schemas.microsoft.com/office/drawing/2014/chartex" xmlns:cx1="http://schemas.microsoft.com/office/drawing/2015/9/8/chartex" xmlns:cx2="http://schemas.microsoft.com/office/drawing/2015/10/21/chartex" xmlns:cx3="http://schemas.microsoft.com/office/drawing/2016/5/9/chartex" xmlns:cx4="http://schemas.microsoft.com/office/drawing/2016/5/10/chartex" xmlns:cx5="http://schemas.microsoft.com/office/drawing/2016/5/11/chartex" xmlns:cx6="http://schemas.microsoft.com/office/drawing/2016/5/12/chartex" xmlns:cx7="http://schemas.microsoft.com/office/drawing/2016/5/13/chartex" xmlns:cx8="http://schemas.microsoft.com/office/drawing/2016/5/14/chartex" xmlns:mc="http://schemas.openxmlformats.org/markup-compatibility/2006" xmlns:aink="http://schemas.microsoft.com/office/drawing/2016/ink" xmlns:o="urn:schemas-microsoft-com:office:office" xmlns:r="http://schemas.openxmlformats.org/officeDocument/2006/relationships" xmlns:m="http://schemas.openxmlformats.org/officeDocument/2006/math" xmlns:v="urn:schemas-microsoft-com:vml" xmlns:wp14="http://schemas.microsoft.com/office/word/2010/wordprocessingDrawing" xmlns:wp="http://schemas.openxmlformats.org/drawingml/2006/wordprocessingDrawing" xmlns:w10="urn:schemas-microsoft-com:office:word" xmlns:w="http://schemas.openxmlformats.org/wordprocessingml/2006/main" xmlns:w14="http://schemas.microsoft.com/office/word/2010/wordml" xmlns:w15="http://schemas.microsoft.com/office/word/2012/wordml" xmlns:w16se="http://schemas.microsoft.com/office/word/2015/wordml/symex" xmlns:wpg="http://schemas.microsoft.com/office/word/2010/wordprocessingGroup" xmlns:wpi="http://schemas.microsoft.com/office/word/2010/wordprocessingInk" xmlns:wne="http://schemas.microsoft.com/office/word/2006/wordml" xmlns:wps="http://schemas.microsoft.com/office/word/2010/wordprocessingShape" mc:Ignorable="w14 w15 w16se wp14">
   <w:body>
     <w:p>
       <w:pPr>
@@ -6627,8 +6627,6 @@
         </w:rPr>
       </w:pPr>
       <w:bookmarkStart w:id="5" w:name="_Toc480843182"/>
-      <w:bookmarkStart w:id="6" w:name="_GoBack"/>
-      <w:bookmarkEnd w:id="6"/>
       <w:r>
         <w:rPr>
           <w:rFonts w:ascii="Arial" w:hAnsi="Arial" w:cs="Arial"/>
@@ -6699,6 +6697,7 @@
           <w:rFonts w:ascii="Arial" w:hAnsi="Arial" w:cs="Arial"/>
         </w:rPr>
       </w:pPr>
+      <w:bookmarkStart w:id="6" w:name="_GoBack"/>
       <w:r>
         <w:rPr>
           <w:rFonts w:ascii="Arial" w:hAnsi="Arial" w:cs="Arial"/>
@@ -6706,8 +6705,8 @@
         </w:rPr>
         <w:drawing>
           <wp:inline distT="0" distB="0" distL="0" distR="0" wp14:anchorId="061C7379" wp14:editId="0C86A3A1">
-            <wp:extent cx="5943175" cy="4760259"/>
-            <wp:effectExtent l="0" t="0" r="635" b="2540"/>
+            <wp:extent cx="5800730" cy="4763423"/>
+            <wp:effectExtent l="0" t="0" r="0" b="0"/>
             <wp:docPr id="1" name="Picture 1"/>
             <wp:cNvGraphicFramePr>
               <a:graphicFrameLocks xmlns:a="http://schemas.openxmlformats.org/drawingml/2006/main" noChangeAspect="1"/>
@@ -6734,7 +6733,7 @@
                   <pic:spPr>
                     <a:xfrm>
                       <a:off x="0" y="0"/>
-                      <a:ext cx="5947125" cy="4763423"/>
+                      <a:ext cx="5800730" cy="4763423"/>
                     </a:xfrm>
                     <a:prstGeom prst="rect">
                       <a:avLst/>
@@ -6746,6 +6745,7 @@
           </wp:inline>
         </w:drawing>
       </w:r>
+      <w:bookmarkEnd w:id="6"/>
     </w:p>
     <w:p>
       <w:pPr>
@@ -10588,7 +10588,7 @@
 </file>
 
 <file path=word/endnotes.xml><?xml version="1.0" encoding="utf-8"?>
-<w:endnotes xmlns:wpc="http://schemas.microsoft.com/office/word/2010/wordprocessingCanvas" xmlns:cx="http://schemas.microsoft.com/office/drawing/2014/chartex" xmlns:cx1="http://schemas.microsoft.com/office/drawing/2015/9/8/chartex" xmlns:cx2="http://schemas.microsoft.com/office/drawing/2015/10/21/chartex" xmlns:cx3="http://schemas.microsoft.com/office/drawing/2016/5/9/chartex" xmlns:cx4="http://schemas.microsoft.com/office/drawing/2016/5/10/chartex" xmlns:cx5="http://schemas.microsoft.com/office/drawing/2016/5/11/chartex" xmlns:cx6="http://schemas.microsoft.com/office/drawing/2016/5/12/chartex" xmlns:cx7="http://schemas.microsoft.com/office/drawing/2016/5/13/chartex" xmlns:cx8="http://schemas.microsoft.com/office/drawing/2016/5/14/chartex" xmlns:mc="http://schemas.openxmlformats.org/markup-compatibility/2006" xmlns:o="urn:schemas-microsoft-com:office:office" xmlns:r="http://schemas.openxmlformats.org/officeDocument/2006/relationships" xmlns:m="http://schemas.openxmlformats.org/officeDocument/2006/math" xmlns:v="urn:schemas-microsoft-com:vml" xmlns:wp14="http://schemas.microsoft.com/office/word/2010/wordprocessingDrawing" xmlns:wp="http://schemas.openxmlformats.org/drawingml/2006/wordprocessingDrawing" xmlns:w10="urn:schemas-microsoft-com:office:word" xmlns:w="http://schemas.openxmlformats.org/wordprocessingml/2006/main" xmlns:w14="http://schemas.microsoft.com/office/word/2010/wordml" xmlns:w15="http://schemas.microsoft.com/office/word/2012/wordml" xmlns:w16se="http://schemas.microsoft.com/office/word/2015/wordml/symex" xmlns:wpg="http://schemas.microsoft.com/office/word/2010/wordprocessingGroup" xmlns:wpi="http://schemas.microsoft.com/office/word/2010/wordprocessingInk" xmlns:wne="http://schemas.microsoft.com/office/word/2006/wordml" xmlns:wps="http://schemas.microsoft.com/office/word/2010/wordprocessingShape" mc:Ignorable="w14 w15 w16se wp14">
+<w:endnotes xmlns:wpc="http://schemas.microsoft.com/office/word/2010/wordprocessingCanvas" xmlns:cx="http://schemas.microsoft.com/office/drawing/2014/chartex" xmlns:cx1="http://schemas.microsoft.com/office/drawing/2015/9/8/chartex" xmlns:cx2="http://schemas.microsoft.com/office/drawing/2015/10/21/chartex" xmlns:cx3="http://schemas.microsoft.com/office/drawing/2016/5/9/chartex" xmlns:cx4="http://schemas.microsoft.com/office/drawing/2016/5/10/chartex" xmlns:cx5="http://schemas.microsoft.com/office/drawing/2016/5/11/chartex" xmlns:cx6="http://schemas.microsoft.com/office/drawing/2016/5/12/chartex" xmlns:cx7="http://schemas.microsoft.com/office/drawing/2016/5/13/chartex" xmlns:cx8="http://schemas.microsoft.com/office/drawing/2016/5/14/chartex" xmlns:mc="http://schemas.openxmlformats.org/markup-compatibility/2006" xmlns:aink="http://schemas.microsoft.com/office/drawing/2016/ink" xmlns:o="urn:schemas-microsoft-com:office:office" xmlns:r="http://schemas.openxmlformats.org/officeDocument/2006/relationships" xmlns:m="http://schemas.openxmlformats.org/officeDocument/2006/math" xmlns:v="urn:schemas-microsoft-com:vml" xmlns:wp14="http://schemas.microsoft.com/office/word/2010/wordprocessingDrawing" xmlns:wp="http://schemas.openxmlformats.org/drawingml/2006/wordprocessingDrawing" xmlns:w10="urn:schemas-microsoft-com:office:word" xmlns:w="http://schemas.openxmlformats.org/wordprocessingml/2006/main" xmlns:w14="http://schemas.microsoft.com/office/word/2010/wordml" xmlns:w15="http://schemas.microsoft.com/office/word/2012/wordml" xmlns:w16se="http://schemas.microsoft.com/office/word/2015/wordml/symex" xmlns:wpg="http://schemas.microsoft.com/office/word/2010/wordprocessingGroup" xmlns:wpi="http://schemas.microsoft.com/office/word/2010/wordprocessingInk" xmlns:wne="http://schemas.microsoft.com/office/word/2006/wordml" xmlns:wps="http://schemas.microsoft.com/office/word/2010/wordprocessingShape" mc:Ignorable="w14 w15 w16se wp14">
   <w:endnote w:type="separator" w:id="-1">
     <w:p>
       <w:pPr>
@@ -10613,7 +10613,7 @@
 </file>
 
 <file path=word/footer1.xml><?xml version="1.0" encoding="utf-8"?>
-<w:ftr xmlns:wpc="http://schemas.microsoft.com/office/word/2010/wordprocessingCanvas" xmlns:cx="http://schemas.microsoft.com/office/drawing/2014/chartex" xmlns:cx1="http://schemas.microsoft.com/office/drawing/2015/9/8/chartex" xmlns:cx2="http://schemas.microsoft.com/office/drawing/2015/10/21/chartex" xmlns:cx3="http://schemas.microsoft.com/office/drawing/2016/5/9/chartex" xmlns:cx4="http://schemas.microsoft.com/office/drawing/2016/5/10/chartex" xmlns:cx5="http://schemas.microsoft.com/office/drawing/2016/5/11/chartex" xmlns:cx6="http://schemas.microsoft.com/office/drawing/2016/5/12/chartex" xmlns:cx7="http://schemas.microsoft.com/office/drawing/2016/5/13/chartex" xmlns:cx8="http://schemas.microsoft.com/office/drawing/2016/5/14/chartex" xmlns:mc="http://schemas.openxmlformats.org/markup-compatibility/2006" xmlns:o="urn:schemas-microsoft-com:office:office" xmlns:r="http://schemas.openxmlformats.org/officeDocument/2006/relationships" xmlns:m="http://schemas.openxmlformats.org/officeDocument/2006/math" xmlns:v="urn:schemas-microsoft-com:vml" xmlns:wp14="http://schemas.microsoft.com/office/word/2010/wordprocessingDrawing" xmlns:wp="http://schemas.openxmlformats.org/drawingml/2006/wordprocessingDrawing" xmlns:w10="urn:schemas-microsoft-com:office:word" xmlns:w="http://schemas.openxmlformats.org/wordprocessingml/2006/main" xmlns:w14="http://schemas.microsoft.com/office/word/2010/wordml" xmlns:w15="http://schemas.microsoft.com/office/word/2012/wordml" xmlns:w16se="http://schemas.microsoft.com/office/word/2015/wordml/symex" xmlns:wpg="http://schemas.microsoft.com/office/word/2010/wordprocessingGroup" xmlns:wpi="http://schemas.microsoft.com/office/word/2010/wordprocessingInk" xmlns:wne="http://schemas.microsoft.com/office/word/2006/wordml" xmlns:wps="http://schemas.microsoft.com/office/word/2010/wordprocessingShape" mc:Ignorable="w14 w15 w16se wp14">
+<w:ftr xmlns:wpc="http://schemas.microsoft.com/office/word/2010/wordprocessingCanvas" xmlns:cx="http://schemas.microsoft.com/office/drawing/2014/chartex" xmlns:cx1="http://schemas.microsoft.com/office/drawing/2015/9/8/chartex" xmlns:cx2="http://schemas.microsoft.com/office/drawing/2015/10/21/chartex" xmlns:cx3="http://schemas.microsoft.com/office/drawing/2016/5/9/chartex" xmlns:cx4="http://schemas.microsoft.com/office/drawing/2016/5/10/chartex" xmlns:cx5="http://schemas.microsoft.com/office/drawing/2016/5/11/chartex" xmlns:cx6="http://schemas.microsoft.com/office/drawing/2016/5/12/chartex" xmlns:cx7="http://schemas.microsoft.com/office/drawing/2016/5/13/chartex" xmlns:cx8="http://schemas.microsoft.com/office/drawing/2016/5/14/chartex" xmlns:mc="http://schemas.openxmlformats.org/markup-compatibility/2006" xmlns:aink="http://schemas.microsoft.com/office/drawing/2016/ink" xmlns:o="urn:schemas-microsoft-com:office:office" xmlns:r="http://schemas.openxmlformats.org/officeDocument/2006/relationships" xmlns:m="http://schemas.openxmlformats.org/officeDocument/2006/math" xmlns:v="urn:schemas-microsoft-com:vml" xmlns:wp14="http://schemas.microsoft.com/office/word/2010/wordprocessingDrawing" xmlns:wp="http://schemas.openxmlformats.org/drawingml/2006/wordprocessingDrawing" xmlns:w10="urn:schemas-microsoft-com:office:word" xmlns:w="http://schemas.openxmlformats.org/wordprocessingml/2006/main" xmlns:w14="http://schemas.microsoft.com/office/word/2010/wordml" xmlns:w15="http://schemas.microsoft.com/office/word/2012/wordml" xmlns:w16se="http://schemas.microsoft.com/office/word/2015/wordml/symex" xmlns:wpg="http://schemas.microsoft.com/office/word/2010/wordprocessingGroup" xmlns:wpi="http://schemas.microsoft.com/office/word/2010/wordprocessingInk" xmlns:wne="http://schemas.microsoft.com/office/word/2006/wordml" xmlns:wps="http://schemas.microsoft.com/office/word/2010/wordprocessingShape" mc:Ignorable="w14 w15 w16se wp14">
   <w:sdt>
     <w:sdtPr>
       <w:id w:val="1470245734"/>
@@ -10646,7 +10646,7 @@
           <w:rPr>
             <w:noProof/>
           </w:rPr>
-          <w:t>19</w:t>
+          <w:t>10</w:t>
         </w:r>
         <w:r>
           <w:rPr>
@@ -10666,7 +10666,7 @@
 </file>
 
 <file path=word/footnotes.xml><?xml version="1.0" encoding="utf-8"?>
-<w:footnotes xmlns:wpc="http://schemas.microsoft.com/office/word/2010/wordprocessingCanvas" xmlns:cx="http://schemas.microsoft.com/office/drawing/2014/chartex" xmlns:cx1="http://schemas.microsoft.com/office/drawing/2015/9/8/chartex" xmlns:cx2="http://schemas.microsoft.com/office/drawing/2015/10/21/chartex" xmlns:cx3="http://schemas.microsoft.com/office/drawing/2016/5/9/chartex" xmlns:cx4="http://schemas.microsoft.com/office/drawing/2016/5/10/chartex" xmlns:cx5="http://schemas.microsoft.com/office/drawing/2016/5/11/chartex" xmlns:cx6="http://schemas.microsoft.com/office/drawing/2016/5/12/chartex" xmlns:cx7="http://schemas.microsoft.com/office/drawing/2016/5/13/chartex" xmlns:cx8="http://schemas.microsoft.com/office/drawing/2016/5/14/chartex" xmlns:mc="http://schemas.openxmlformats.org/markup-compatibility/2006" xmlns:o="urn:schemas-microsoft-com:office:office" xmlns:r="http://schemas.openxmlformats.org/officeDocument/2006/relationships" xmlns:m="http://schemas.openxmlformats.org/officeDocument/2006/math" xmlns:v="urn:schemas-microsoft-com:vml" xmlns:wp14="http://schemas.microsoft.com/office/word/2010/wordprocessingDrawing" xmlns:wp="http://schemas.openxmlformats.org/drawingml/2006/wordprocessingDrawing" xmlns:w10="urn:schemas-microsoft-com:office:word" xmlns:w="http://schemas.openxmlformats.org/wordprocessingml/2006/main" xmlns:w14="http://schemas.microsoft.com/office/word/2010/wordml" xmlns:w15="http://schemas.microsoft.com/office/word/2012/wordml" xmlns:w16se="http://schemas.microsoft.com/office/word/2015/wordml/symex" xmlns:wpg="http://schemas.microsoft.com/office/word/2010/wordprocessingGroup" xmlns:wpi="http://schemas.microsoft.com/office/word/2010/wordprocessingInk" xmlns:wne="http://schemas.microsoft.com/office/word/2006/wordml" xmlns:wps="http://schemas.microsoft.com/office/word/2010/wordprocessingShape" mc:Ignorable="w14 w15 w16se wp14">
+<w:footnotes xmlns:wpc="http://schemas.microsoft.com/office/word/2010/wordprocessingCanvas" xmlns:cx="http://schemas.microsoft.com/office/drawing/2014/chartex" xmlns:cx1="http://schemas.microsoft.com/office/drawing/2015/9/8/chartex" xmlns:cx2="http://schemas.microsoft.com/office/drawing/2015/10/21/chartex" xmlns:cx3="http://schemas.microsoft.com/office/drawing/2016/5/9/chartex" xmlns:cx4="http://schemas.microsoft.com/office/drawing/2016/5/10/chartex" xmlns:cx5="http://schemas.microsoft.com/office/drawing/2016/5/11/chartex" xmlns:cx6="http://schemas.microsoft.com/office/drawing/2016/5/12/chartex" xmlns:cx7="http://schemas.microsoft.com/office/drawing/2016/5/13/chartex" xmlns:cx8="http://schemas.microsoft.com/office/drawing/2016/5/14/chartex" xmlns:mc="http://schemas.openxmlformats.org/markup-compatibility/2006" xmlns:aink="http://schemas.microsoft.com/office/drawing/2016/ink" xmlns:o="urn:schemas-microsoft-com:office:office" xmlns:r="http://schemas.openxmlformats.org/officeDocument/2006/relationships" xmlns:m="http://schemas.openxmlformats.org/officeDocument/2006/math" xmlns:v="urn:schemas-microsoft-com:vml" xmlns:wp14="http://schemas.microsoft.com/office/word/2010/wordprocessingDrawing" xmlns:wp="http://schemas.openxmlformats.org/drawingml/2006/wordprocessingDrawing" xmlns:w10="urn:schemas-microsoft-com:office:word" xmlns:w="http://schemas.openxmlformats.org/wordprocessingml/2006/main" xmlns:w14="http://schemas.microsoft.com/office/word/2010/wordml" xmlns:w15="http://schemas.microsoft.com/office/word/2012/wordml" xmlns:w16se="http://schemas.microsoft.com/office/word/2015/wordml/symex" xmlns:wpg="http://schemas.microsoft.com/office/word/2010/wordprocessingGroup" xmlns:wpi="http://schemas.microsoft.com/office/word/2010/wordprocessingInk" xmlns:wne="http://schemas.microsoft.com/office/word/2006/wordml" xmlns:wps="http://schemas.microsoft.com/office/word/2010/wordprocessingShape" mc:Ignorable="w14 w15 w16se wp14">
   <w:footnote w:type="separator" w:id="-1">
     <w:p>
       <w:pPr>
@@ -10691,7 +10691,7 @@
 </file>
 
 <file path=word/numbering.xml><?xml version="1.0" encoding="utf-8"?>
-<w:numbering xmlns:wpc="http://schemas.microsoft.com/office/word/2010/wordprocessingCanvas" xmlns:cx="http://schemas.microsoft.com/office/drawing/2014/chartex" xmlns:cx1="http://schemas.microsoft.com/office/drawing/2015/9/8/chartex" xmlns:cx2="http://schemas.microsoft.com/office/drawing/2015/10/21/chartex" xmlns:cx3="http://schemas.microsoft.com/office/drawing/2016/5/9/chartex" xmlns:cx4="http://schemas.microsoft.com/office/drawing/2016/5/10/chartex" xmlns:cx5="http://schemas.microsoft.com/office/drawing/2016/5/11/chartex" xmlns:cx6="http://schemas.microsoft.com/office/drawing/2016/5/12/chartex" xmlns:cx7="http://schemas.microsoft.com/office/drawing/2016/5/13/chartex" xmlns:cx8="http://schemas.microsoft.com/office/drawing/2016/5/14/chartex" xmlns:mc="http://schemas.openxmlformats.org/markup-compatibility/2006" xmlns:o="urn:schemas-microsoft-com:office:office" xmlns:r="http://schemas.openxmlformats.org/officeDocument/2006/relationships" xmlns:m="http://schemas.openxmlformats.org/officeDocument/2006/math" xmlns:v="urn:schemas-microsoft-com:vml" xmlns:wp14="http://schemas.microsoft.com/office/word/2010/wordprocessingDrawing" xmlns:wp="http://schemas.openxmlformats.org/drawingml/2006/wordprocessingDrawing" xmlns:w10="urn:schemas-microsoft-com:office:word" xmlns:w="http://schemas.openxmlformats.org/wordprocessingml/2006/main" xmlns:w14="http://schemas.microsoft.com/office/word/2010/wordml" xmlns:w15="http://schemas.microsoft.com/office/word/2012/wordml" xmlns:w16se="http://schemas.microsoft.com/office/word/2015/wordml/symex" xmlns:wpg="http://schemas.microsoft.com/office/word/2010/wordprocessingGroup" xmlns:wpi="http://schemas.microsoft.com/office/word/2010/wordprocessingInk" xmlns:wne="http://schemas.microsoft.com/office/word/2006/wordml" xmlns:wps="http://schemas.microsoft.com/office/word/2010/wordprocessingShape" mc:Ignorable="w14 w15 w16se wp14">
+<w:numbering xmlns:wpc="http://schemas.microsoft.com/office/word/2010/wordprocessingCanvas" xmlns:cx="http://schemas.microsoft.com/office/drawing/2014/chartex" xmlns:cx1="http://schemas.microsoft.com/office/drawing/2015/9/8/chartex" xmlns:cx2="http://schemas.microsoft.com/office/drawing/2015/10/21/chartex" xmlns:cx3="http://schemas.microsoft.com/office/drawing/2016/5/9/chartex" xmlns:cx4="http://schemas.microsoft.com/office/drawing/2016/5/10/chartex" xmlns:cx5="http://schemas.microsoft.com/office/drawing/2016/5/11/chartex" xmlns:cx6="http://schemas.microsoft.com/office/drawing/2016/5/12/chartex" xmlns:cx7="http://schemas.microsoft.com/office/drawing/2016/5/13/chartex" xmlns:cx8="http://schemas.microsoft.com/office/drawing/2016/5/14/chartex" xmlns:mc="http://schemas.openxmlformats.org/markup-compatibility/2006" xmlns:aink="http://schemas.microsoft.com/office/drawing/2016/ink" xmlns:o="urn:schemas-microsoft-com:office:office" xmlns:r="http://schemas.openxmlformats.org/officeDocument/2006/relationships" xmlns:m="http://schemas.openxmlformats.org/officeDocument/2006/math" xmlns:v="urn:schemas-microsoft-com:vml" xmlns:wp14="http://schemas.microsoft.com/office/word/2010/wordprocessingDrawing" xmlns:wp="http://schemas.openxmlformats.org/drawingml/2006/wordprocessingDrawing" xmlns:w10="urn:schemas-microsoft-com:office:word" xmlns:w="http://schemas.openxmlformats.org/wordprocessingml/2006/main" xmlns:w14="http://schemas.microsoft.com/office/word/2010/wordml" xmlns:w15="http://schemas.microsoft.com/office/word/2012/wordml" xmlns:w16se="http://schemas.microsoft.com/office/word/2015/wordml/symex" xmlns:wpg="http://schemas.microsoft.com/office/word/2010/wordprocessingGroup" xmlns:wpi="http://schemas.microsoft.com/office/word/2010/wordprocessingInk" xmlns:wne="http://schemas.microsoft.com/office/word/2006/wordml" xmlns:wps="http://schemas.microsoft.com/office/word/2010/wordprocessingShape" mc:Ignorable="w14 w15 w16se wp14">
   <w:abstractNum w:abstractNumId="0" w15:restartNumberingAfterBreak="0">
     <w:nsid w:val="0FE57177"/>
     <w:multiLevelType w:val="hybridMultilevel"/>
@@ -13651,7 +13651,7 @@
 </file>
 
 <file path=customXml/itemProps1.xml><?xml version="1.0" encoding="utf-8"?>
-<ds:datastoreItem xmlns:ds="http://schemas.openxmlformats.org/officeDocument/2006/customXml" ds:itemID="{BBD02399-BD42-4C96-9B0C-16BF6F9CB539}">
+<ds:datastoreItem xmlns:ds="http://schemas.openxmlformats.org/officeDocument/2006/customXml" ds:itemID="{575B2711-337E-4A0D-9AAF-0F6DC5E2E53F}">
   <ds:schemaRefs>
     <ds:schemaRef ds:uri="http://schemas.openxmlformats.org/officeDocument/2006/bibliography"/>
   </ds:schemaRefs>

</xml_diff>